<commit_message>
#1137 NIRS paper updated
</commit_message>
<xml_diff>
--- a/root/docs/research/NIRS_Research_2019.docx
+++ b/root/docs/research/NIRS_Research_2019.docx
@@ -9,8 +9,6 @@
           <w:szCs w:val="28"/>
         </w:rPr>
       </w:pPr>
-      <w:bookmarkStart w:id="0" w:name="_GoBack"/>
-      <w:bookmarkEnd w:id="0"/>
     </w:p>
     <w:p>
       <w:pPr>
@@ -125,195 +123,187 @@
           <w:sz w:val="26"/>
           <w:szCs w:val="26"/>
         </w:rPr>
-        <w:t xml:space="preserve">Исследование возможности использования модификаций </w:t>
-      </w:r>
+        <w:t xml:space="preserve">Исследование применимости модификаций B-деревьев для индексирования в СУБД на примере </w:t>
+      </w:r>
+      <w:proofErr w:type="spellStart"/>
       <w:r>
         <w:rPr>
           <w:b/>
           <w:sz w:val="26"/>
           <w:szCs w:val="26"/>
-          <w:lang w:val="en-US"/>
-        </w:rPr>
-        <w:t>B</w:t>
-      </w:r>
+        </w:rPr>
+        <w:t>SQLite</w:t>
+      </w:r>
+      <w:proofErr w:type="spellEnd"/>
       <w:r>
         <w:rPr>
           <w:b/>
           <w:sz w:val="26"/>
           <w:szCs w:val="26"/>
         </w:rPr>
-        <w:t xml:space="preserve">-деревьев для индексирования данных в СУБД на примере РСУБД </w:t>
-      </w:r>
-      <w:r>
-        <w:rPr>
-          <w:b/>
+        <w:t xml:space="preserve"> и их эффективности</w:t>
+      </w:r>
+    </w:p>
+    <w:p>
+      <w:pPr>
+        <w:spacing w:line="240" w:lineRule="auto"/>
+        <w:jc w:val="center"/>
+        <w:rPr>
           <w:sz w:val="26"/>
           <w:szCs w:val="26"/>
+        </w:rPr>
+      </w:pPr>
+      <w:bookmarkStart w:id="0" w:name="_GoBack"/>
+      <w:bookmarkEnd w:id="0"/>
+    </w:p>
+    <w:p>
+      <w:pPr>
+        <w:spacing w:line="240" w:lineRule="auto"/>
+        <w:jc w:val="right"/>
+        <w:rPr>
+          <w:i/>
+        </w:rPr>
+      </w:pPr>
+      <w:r>
+        <w:rPr>
+          <w:i/>
+        </w:rPr>
+        <w:t>на Конкурс научно-исследовательских работ студентов</w:t>
+      </w:r>
+      <w:r>
+        <w:rPr>
+          <w:i/>
+        </w:rPr>
+        <w:br/>
+        <w:t>НИУ ВШЭ (Конкурс НИРС)</w:t>
+      </w:r>
+      <w:r>
+        <w:rPr>
+          <w:i/>
+        </w:rPr>
+        <w:t xml:space="preserve"> 2019</w:t>
+      </w:r>
+      <w:r>
+        <w:rPr>
+          <w:i/>
+        </w:rPr>
+        <w:t>,</w:t>
+      </w:r>
+      <w:r>
+        <w:rPr>
+          <w:i/>
+        </w:rPr>
+        <w:br/>
+        <w:t>направление: «Компьютерные науки»</w:t>
+      </w:r>
+    </w:p>
+    <w:p>
+      <w:pPr>
+        <w:spacing w:line="240" w:lineRule="auto"/>
+        <w:jc w:val="right"/>
+        <w:rPr>
+          <w:i/>
+        </w:rPr>
+      </w:pPr>
+    </w:p>
+    <w:p>
+      <w:r>
+        <w:rPr>
+          <w:b/>
+          <w:bCs/>
+        </w:rPr>
+        <w:t>Ключевые слова:</w:t>
+      </w:r>
+      <w:r>
+        <w:t xml:space="preserve"> </w:t>
+      </w:r>
+      <w:r>
+        <w:rPr>
+          <w:lang w:val="en-US"/>
+        </w:rPr>
+        <w:t>B</w:t>
+      </w:r>
+      <w:r>
+        <w:t>-дерево</w:t>
+      </w:r>
+      <w:r>
+        <w:t xml:space="preserve">, </w:t>
+      </w:r>
+      <w:r>
+        <w:rPr>
+          <w:lang w:val="en-US"/>
+        </w:rPr>
+        <w:t>B</w:t>
+      </w:r>
+      <w:r>
+        <w:rPr>
+          <w:vertAlign w:val="superscript"/>
+        </w:rPr>
+        <w:t>+</w:t>
+      </w:r>
+      <w:r>
+        <w:t xml:space="preserve">-дерево, </w:t>
+      </w:r>
+      <w:r>
+        <w:rPr>
+          <w:lang w:val="en-US"/>
+        </w:rPr>
+        <w:t>B</w:t>
+      </w:r>
+      <w:r>
+        <w:rPr>
+          <w:vertAlign w:val="superscript"/>
+        </w:rPr>
+        <w:t>*</w:t>
+      </w:r>
+      <w:r>
+        <w:t xml:space="preserve">-дерево, </w:t>
+      </w:r>
+      <w:r>
+        <w:rPr>
+          <w:lang w:val="en-US"/>
+        </w:rPr>
+        <w:t>B</w:t>
+      </w:r>
+      <w:r>
+        <w:rPr>
+          <w:vertAlign w:val="superscript"/>
+        </w:rPr>
+        <w:t>*+</w:t>
+      </w:r>
+      <w:r>
+        <w:t>-дерево</w:t>
+      </w:r>
+      <w:r>
+        <w:t xml:space="preserve">, сильно ветвящееся дерево, </w:t>
+      </w:r>
+      <w:r>
+        <w:t>индексирование</w:t>
+      </w:r>
+      <w:r>
+        <w:t xml:space="preserve"> данных,</w:t>
+      </w:r>
+      <w:r>
+        <w:t xml:space="preserve"> эффективность, сложность,</w:t>
+      </w:r>
+      <w:r>
+        <w:t xml:space="preserve"> </w:t>
+      </w:r>
+      <w:r>
+        <w:rPr>
           <w:lang w:val="en-US"/>
         </w:rPr>
         <w:t>SQLite</w:t>
       </w:r>
       <w:r>
-        <w:rPr>
-          <w:b/>
-          <w:sz w:val="26"/>
-          <w:szCs w:val="26"/>
-        </w:rPr>
-        <w:t>, и эффективности такого использования</w:t>
+        <w:t>, СУБД, РСУБД</w:t>
       </w:r>
     </w:p>
     <w:p>
       <w:pPr>
         <w:spacing w:line="240" w:lineRule="auto"/>
         <w:jc w:val="center"/>
-        <w:rPr>
-          <w:sz w:val="26"/>
-          <w:szCs w:val="26"/>
-        </w:rPr>
-      </w:pPr>
-    </w:p>
-    <w:p>
-      <w:pPr>
-        <w:spacing w:line="240" w:lineRule="auto"/>
-        <w:jc w:val="right"/>
-        <w:rPr>
-          <w:i/>
-        </w:rPr>
-      </w:pPr>
-      <w:r>
-        <w:rPr>
-          <w:i/>
-        </w:rPr>
-        <w:t>на Конкурс научно-исследовательских работ студентов</w:t>
-      </w:r>
-      <w:r>
-        <w:rPr>
-          <w:i/>
-        </w:rPr>
-        <w:br/>
-        <w:t>НИУ ВШЭ (Конкурс НИРС)</w:t>
-      </w:r>
-      <w:r>
-        <w:rPr>
-          <w:i/>
-        </w:rPr>
-        <w:t xml:space="preserve"> 2019</w:t>
-      </w:r>
-      <w:r>
-        <w:rPr>
-          <w:i/>
-        </w:rPr>
-        <w:t>,</w:t>
-      </w:r>
-      <w:r>
-        <w:rPr>
-          <w:i/>
-        </w:rPr>
-        <w:br/>
-        <w:t>направление: «Компьютерные науки»</w:t>
-      </w:r>
-    </w:p>
-    <w:p>
-      <w:pPr>
-        <w:spacing w:line="240" w:lineRule="auto"/>
-        <w:jc w:val="right"/>
-        <w:rPr>
-          <w:i/>
-        </w:rPr>
-      </w:pPr>
-    </w:p>
-    <w:p>
-      <w:r>
-        <w:rPr>
-          <w:b/>
-          <w:bCs/>
-        </w:rPr>
-        <w:t>Ключевые слова:</w:t>
-      </w:r>
-      <w:r>
-        <w:t xml:space="preserve"> </w:t>
-      </w:r>
-      <w:r>
-        <w:rPr>
-          <w:lang w:val="en-US"/>
-        </w:rPr>
-        <w:t>B</w:t>
-      </w:r>
-      <w:r>
-        <w:t>-дерево</w:t>
-      </w:r>
-      <w:r>
-        <w:t xml:space="preserve">, </w:t>
-      </w:r>
-      <w:r>
-        <w:rPr>
-          <w:lang w:val="en-US"/>
-        </w:rPr>
-        <w:t>B</w:t>
-      </w:r>
-      <w:r>
-        <w:rPr>
-          <w:vertAlign w:val="superscript"/>
-        </w:rPr>
-        <w:t>+</w:t>
-      </w:r>
-      <w:r>
-        <w:t xml:space="preserve">-дерево, </w:t>
-      </w:r>
-      <w:r>
-        <w:rPr>
-          <w:lang w:val="en-US"/>
-        </w:rPr>
-        <w:t>B</w:t>
-      </w:r>
-      <w:r>
-        <w:rPr>
-          <w:vertAlign w:val="superscript"/>
-        </w:rPr>
-        <w:t>*</w:t>
-      </w:r>
-      <w:r>
-        <w:t xml:space="preserve">-дерево, </w:t>
-      </w:r>
-      <w:r>
-        <w:rPr>
-          <w:lang w:val="en-US"/>
-        </w:rPr>
-        <w:t>B</w:t>
-      </w:r>
-      <w:r>
-        <w:rPr>
-          <w:vertAlign w:val="superscript"/>
-        </w:rPr>
-        <w:t>*+</w:t>
-      </w:r>
-      <w:r>
-        <w:t>-дерево</w:t>
-      </w:r>
-      <w:r>
-        <w:t xml:space="preserve">, сильно ветвящееся дерево, </w:t>
-      </w:r>
-      <w:r>
-        <w:t>индексирование</w:t>
-      </w:r>
-      <w:r>
-        <w:t xml:space="preserve"> данных,</w:t>
-      </w:r>
-      <w:r>
-        <w:t xml:space="preserve"> эффективность, сложность,</w:t>
-      </w:r>
-      <w:r>
-        <w:t xml:space="preserve"> </w:t>
-      </w:r>
-      <w:r>
-        <w:rPr>
-          <w:lang w:val="en-US"/>
-        </w:rPr>
-        <w:t>SQLite</w:t>
-      </w:r>
-      <w:r>
-        <w:t>, СУБД, РСУБД</w:t>
-      </w:r>
+      </w:pPr>
     </w:p>
     <w:p>
       <w:pPr>
@@ -461,12 +451,6 @@
     </w:p>
     <w:p>
       <w:pPr>
-        <w:spacing w:line="240" w:lineRule="auto"/>
-        <w:jc w:val="center"/>
-      </w:pPr>
-    </w:p>
-    <w:p>
-      <w:pPr>
         <w:spacing w:after="200" w:line="276" w:lineRule="auto"/>
         <w:rPr>
           <w:rFonts w:asciiTheme="minorHAnsi" w:eastAsiaTheme="minorHAnsi" w:hAnsiTheme="minorHAnsi" w:cstheme="minorBidi"/>
@@ -496,7 +480,19 @@
         <w:ind w:firstLine="709"/>
       </w:pPr>
       <w:r>
-        <w:t xml:space="preserve">Сильно ветвящиеся деревья являются одним из наиболее популярных решений для индексирования больших объёмов данных. Наиболее распространённой разновидностью сильно ветвящихся деревьев является </w:t>
+        <w:t xml:space="preserve">Сильно ветвящиеся деревья являются одним из наиболее популярных решений для индексирования </w:t>
+      </w:r>
+      <w:r>
+        <w:t>значительных</w:t>
+      </w:r>
+      <w:r>
+        <w:t xml:space="preserve"> </w:t>
+      </w:r>
+      <w:r>
+        <w:t>по объёму массивов</w:t>
+      </w:r>
+      <w:r>
+        <w:t xml:space="preserve"> данных. Наиболее распространённой разновидностью сильно ветвящихся деревьев является </w:t>
       </w:r>
       <w:r>
         <w:rPr>
@@ -582,7 +578,13 @@
         <w:t>В рамках данной работы проводится и</w:t>
       </w:r>
       <w:r>
-        <w:t>сследование возможности использования модификаций B-дерев</w:t>
+        <w:t xml:space="preserve">сследование </w:t>
+      </w:r>
+      <w:r>
+        <w:t>применимости</w:t>
+      </w:r>
+      <w:r>
+        <w:t xml:space="preserve"> модификаций B-дерев</w:t>
       </w:r>
       <w:r>
         <w:t>а (</w:t>
@@ -641,7 +643,13 @@
       </w:r>
       <w:proofErr w:type="spellEnd"/>
       <w:r>
-        <w:t>, и эффективности такого использования</w:t>
+        <w:t>, и эффективности такого</w:t>
+      </w:r>
+      <w:r>
+        <w:t xml:space="preserve"> их</w:t>
+      </w:r>
+      <w:r>
+        <w:t xml:space="preserve"> использования</w:t>
       </w:r>
       <w:r>
         <w:t xml:space="preserve">, путём разработки расширения для </w:t>
@@ -3099,7 +3107,19 @@
         <w:t xml:space="preserve">. </w:t>
       </w:r>
       <w:r>
-        <w:t xml:space="preserve">Для её решения разрабатываются различные алгоритмы работы с крупными объёмами данных, в том числе, </w:t>
+        <w:t>Для её решения разрабатываются различные алгоритмы работы с</w:t>
+      </w:r>
+      <w:r>
+        <w:t xml:space="preserve">о значительными по </w:t>
+      </w:r>
+      <w:r>
+        <w:t>объём</w:t>
+      </w:r>
+      <w:r>
+        <w:t>у массивами</w:t>
+      </w:r>
+      <w:r>
+        <w:t xml:space="preserve"> данных, в том числе, </w:t>
       </w:r>
       <w:r>
         <w:t>алгоритмы индексирования данных, использующие, как правило, структуры данных, основанные на хэш-таблицах и деревьях.</w:t>
@@ -3574,7 +3594,19 @@
         <w:t>в задаче индексирования структурированных данных, в частности, эмпирические показатели эффективности такого использования</w:t>
       </w:r>
       <w:r>
-        <w:t xml:space="preserve"> (в терминах времени выполнения различных операций с деревом и объёма используемой оперативной памяти при выполнении различных операций с деревом), и возможность такого использования в СУБД.</w:t>
+        <w:t xml:space="preserve"> (в терминах времени выполнения различных операций с деревом и объёма используемой оперативной памяти при выполнении различных операций с деревом), и </w:t>
+      </w:r>
+      <w:r>
+        <w:t>применимость</w:t>
+      </w:r>
+      <w:r>
+        <w:t xml:space="preserve"> </w:t>
+      </w:r>
+      <w:r>
+        <w:t>таких структур данных для использования</w:t>
+      </w:r>
+      <w:r>
+        <w:t xml:space="preserve"> в СУБД.</w:t>
       </w:r>
     </w:p>
     <w:p>
@@ -3589,7 +3621,13 @@
         <w:t xml:space="preserve"> и</w:t>
       </w:r>
       <w:r>
-        <w:t>сследование возможности использования модификаций B-дерев</w:t>
+        <w:t xml:space="preserve">сследование </w:t>
+      </w:r>
+      <w:r>
+        <w:t>применимости</w:t>
+      </w:r>
+      <w:r>
+        <w:t xml:space="preserve"> модификаций B-дерев</w:t>
       </w:r>
       <w:r>
         <w:t>а (</w:t>
@@ -3648,7 +3686,13 @@
       </w:r>
       <w:proofErr w:type="spellEnd"/>
       <w:r>
-        <w:t>, и эффективности такого использования</w:t>
+        <w:t>, и эффективности такого</w:t>
+      </w:r>
+      <w:r>
+        <w:t xml:space="preserve"> их</w:t>
+      </w:r>
+      <w:r>
+        <w:t xml:space="preserve"> использования</w:t>
       </w:r>
       <w:r>
         <w:t>, путём</w:t>
@@ -4782,7 +4826,22 @@
         <w:t>SQLite</w:t>
       </w:r>
       <w:r>
-        <w:t xml:space="preserve"> в настоящей работе является официальный сайт</w:t>
+        <w:t xml:space="preserve"> в настоящей работе является </w:t>
+      </w:r>
+      <w:r>
+        <w:t xml:space="preserve">документация на </w:t>
+      </w:r>
+      <w:r>
+        <w:t>официальн</w:t>
+      </w:r>
+      <w:r>
+        <w:t>ом</w:t>
+      </w:r>
+      <w:r>
+        <w:t xml:space="preserve"> сайт</w:t>
+      </w:r>
+      <w:r>
+        <w:t>е</w:t>
       </w:r>
       <w:r>
         <w:t xml:space="preserve"> </w:t>
@@ -19286,7 +19345,6 @@
         <w:docPartUnique/>
       </w:docPartObj>
     </w:sdtPr>
-    <w:sdtEndPr/>
     <w:sdtContent>
       <w:p>
         <w:pPr>
@@ -19398,19 +19456,7 @@
         <w:footnoteRef/>
       </w:r>
       <w:r>
-        <w:t xml:space="preserve"> График</w:t>
-      </w:r>
-      <w:r>
-        <w:t>и</w:t>
-      </w:r>
-      <w:r>
-        <w:t xml:space="preserve"> построен</w:t>
-      </w:r>
-      <w:r>
-        <w:t>ы</w:t>
-      </w:r>
-      <w:r>
-        <w:t xml:space="preserve"> с использованием языка программирования </w:t>
+        <w:t xml:space="preserve"> Графики построены с использованием языка программирования </w:t>
       </w:r>
       <w:r>
         <w:rPr>
@@ -22769,7 +22815,7 @@
 </file>
 
 <file path=customXml/itemProps1.xml><?xml version="1.0" encoding="utf-8"?>
-<ds:datastoreItem xmlns:ds="http://schemas.openxmlformats.org/officeDocument/2006/customXml" ds:itemID="{B03A0BAF-8C38-45EE-90D6-538858F65C39}">
+<ds:datastoreItem xmlns:ds="http://schemas.openxmlformats.org/officeDocument/2006/customXml" ds:itemID="{C24938F1-FB93-400D-A7F4-E94265867249}">
   <ds:schemaRefs>
     <ds:schemaRef ds:uri="http://schemas.openxmlformats.org/officeDocument/2006/bibliography"/>
   </ds:schemaRefs>

</xml_diff>